<commit_message>
Testprotokoll für die DEMO
</commit_message>
<xml_diff>
--- a/Documents/Demoablaufprotokoll.docx
+++ b/Documents/Demoablaufprotokoll.docx
@@ -1,6 +1,6 @@
 
 <file path=word/document.xml><?xml version="1.0" encoding="utf-8"?>
-<w:document xmlns:wpc="http://schemas.microsoft.com/office/word/2010/wordprocessingCanvas" xmlns:mc="http://schemas.openxmlformats.org/markup-compatibility/2006" xmlns:o="urn:schemas-microsoft-com:office:office" xmlns:r="http://schemas.openxmlformats.org/officeDocument/2006/relationships" xmlns:m="http://schemas.openxmlformats.org/officeDocument/2006/math" xmlns:v="urn:schemas-microsoft-com:vml" xmlns:wp14="http://schemas.microsoft.com/office/word/2010/wordprocessingDrawing" xmlns:wp="http://schemas.openxmlformats.org/drawingml/2006/wordprocessingDrawing" xmlns:w10="urn:schemas-microsoft-com:office:word" xmlns:w="http://schemas.openxmlformats.org/wordprocessingml/2006/main" xmlns:w14="http://schemas.microsoft.com/office/word/2010/wordml" xmlns:w15="http://schemas.microsoft.com/office/word/2012/wordml" xmlns:wpg="http://schemas.microsoft.com/office/word/2010/wordprocessingGroup" xmlns:wpi="http://schemas.microsoft.com/office/word/2010/wordprocessingInk" xmlns:wne="http://schemas.microsoft.com/office/word/2006/wordml" xmlns:wps="http://schemas.microsoft.com/office/word/2010/wordprocessingShape" mc:Ignorable="w14 w15 wp14">
+<w:document xmlns:wpc="http://schemas.microsoft.com/office/word/2010/wordprocessingCanvas" xmlns:mo="http://schemas.microsoft.com/office/mac/office/2008/main" xmlns:mc="http://schemas.openxmlformats.org/markup-compatibility/2006" xmlns:mv="urn:schemas-microsoft-com:mac:vml" xmlns:o="urn:schemas-microsoft-com:office:office" xmlns:r="http://schemas.openxmlformats.org/officeDocument/2006/relationships" xmlns:m="http://schemas.openxmlformats.org/officeDocument/2006/math" xmlns:v="urn:schemas-microsoft-com:vml" xmlns:wp14="http://schemas.microsoft.com/office/word/2010/wordprocessingDrawing" xmlns:wp="http://schemas.openxmlformats.org/drawingml/2006/wordprocessingDrawing" xmlns:w10="urn:schemas-microsoft-com:office:word" xmlns:w="http://schemas.openxmlformats.org/wordprocessingml/2006/main" xmlns:w14="http://schemas.microsoft.com/office/word/2010/wordml" xmlns:w15="http://schemas.microsoft.com/office/word/2012/wordml" xmlns:wpg="http://schemas.microsoft.com/office/word/2010/wordprocessingGroup" xmlns:wpi="http://schemas.microsoft.com/office/word/2010/wordprocessingInk" xmlns:wne="http://schemas.microsoft.com/office/word/2006/wordml" xmlns:wps="http://schemas.microsoft.com/office/word/2010/wordprocessingShape" mc:Ignorable="w14 w15 wp14">
   <w:body>
     <w:p>
       <w:pPr>
@@ -49,35 +49,7 @@
         <w:rPr>
           <w:rFonts w:ascii="Lucida Sans" w:hAnsi="Lucida Sans" w:cs="Courier New"/>
         </w:rPr>
-        <w:t>Zeigen der Übersicht (</w:t>
-      </w:r>
-      <w:proofErr w:type="spellStart"/>
-      <w:r>
-        <w:rPr>
-          <w:rFonts w:ascii="Lucida Sans" w:hAnsi="Lucida Sans" w:cs="Courier New"/>
-        </w:rPr>
-        <w:t>Medication</w:t>
-      </w:r>
-      <w:proofErr w:type="spellEnd"/>
-      <w:r>
-        <w:rPr>
-          <w:rFonts w:ascii="Lucida Sans" w:hAnsi="Lucida Sans" w:cs="Courier New"/>
-        </w:rPr>
-        <w:t xml:space="preserve"> </w:t>
-      </w:r>
-      <w:proofErr w:type="spellStart"/>
-      <w:r>
-        <w:rPr>
-          <w:rFonts w:ascii="Lucida Sans" w:hAnsi="Lucida Sans" w:cs="Courier New"/>
-        </w:rPr>
-        <w:t>Overview</w:t>
-      </w:r>
-      <w:proofErr w:type="spellEnd"/>
-      <w:r>
-        <w:rPr>
-          <w:rFonts w:ascii="Lucida Sans" w:hAnsi="Lucida Sans" w:cs="Courier New"/>
-        </w:rPr>
-        <w:t>)</w:t>
+        <w:t>Zeigen der Übersicht (Medication Overview)</w:t>
       </w:r>
     </w:p>
     <w:p>
@@ -117,19 +89,11 @@
           <w:rFonts w:ascii="Lucida Sans" w:hAnsi="Lucida Sans" w:cs="Courier New"/>
         </w:rPr>
       </w:pPr>
-      <w:proofErr w:type="spellStart"/>
       <w:r>
         <w:rPr>
           <w:rFonts w:ascii="Lucida Sans" w:hAnsi="Lucida Sans" w:cs="Courier New"/>
         </w:rPr>
-        <w:t>Farbcode</w:t>
-      </w:r>
-      <w:proofErr w:type="spellEnd"/>
-      <w:r>
-        <w:rPr>
-          <w:rFonts w:ascii="Lucida Sans" w:hAnsi="Lucida Sans" w:cs="Courier New"/>
-        </w:rPr>
-        <w:t xml:space="preserve"> erklären ( Violett ist Reserve Medikation)</w:t>
+        <w:t>Farbcode erklären ( Violett ist Reserve Medikation)</w:t>
       </w:r>
     </w:p>
     <w:p>
@@ -238,19 +202,11 @@
           <w:rFonts w:ascii="Lucida Sans" w:hAnsi="Lucida Sans"/>
         </w:rPr>
       </w:pPr>
-      <w:proofErr w:type="spellStart"/>
-      <w:r>
-        <w:rPr>
-          <w:rFonts w:ascii="Lucida Sans" w:hAnsi="Lucida Sans"/>
-        </w:rPr>
-        <w:t>Daf</w:t>
-      </w:r>
-      <w:proofErr w:type="spellEnd"/>
-      <w:r>
-        <w:rPr>
-          <w:rFonts w:ascii="Lucida Sans" w:hAnsi="Lucida Sans"/>
-        </w:rPr>
-        <w:t xml:space="preserve"> </w:t>
+      <w:r>
+        <w:rPr>
+          <w:rFonts w:ascii="Lucida Sans" w:hAnsi="Lucida Sans"/>
+        </w:rPr>
+        <w:t xml:space="preserve">Daf </w:t>
       </w:r>
       <w:r>
         <w:rPr>
@@ -262,21 +218,7 @@
         <w:rPr>
           <w:rFonts w:ascii="Lucida Sans" w:hAnsi="Lucida Sans"/>
         </w:rPr>
-        <w:t xml:space="preserve"> </w:t>
-      </w:r>
-      <w:proofErr w:type="spellStart"/>
-      <w:r>
-        <w:rPr>
-          <w:rFonts w:ascii="Lucida Sans" w:hAnsi="Lucida Sans"/>
-        </w:rPr>
-        <w:t>Dafalgan</w:t>
-      </w:r>
-      <w:proofErr w:type="spellEnd"/>
-      <w:r>
-        <w:rPr>
-          <w:rFonts w:ascii="Lucida Sans" w:hAnsi="Lucida Sans"/>
-        </w:rPr>
-        <w:t xml:space="preserve"> eingeben (</w:t>
+        <w:t xml:space="preserve"> Dafalgan eingeben (</w:t>
       </w:r>
       <w:r>
         <w:rPr>
@@ -314,19 +256,11 @@
           <w:rFonts w:ascii="Lucida Sans" w:hAnsi="Lucida Sans"/>
         </w:rPr>
       </w:pPr>
-      <w:proofErr w:type="spellStart"/>
-      <w:r>
-        <w:rPr>
-          <w:rFonts w:ascii="Lucida Sans" w:hAnsi="Lucida Sans"/>
-        </w:rPr>
-        <w:t>Daf</w:t>
-      </w:r>
-      <w:proofErr w:type="spellEnd"/>
-      <w:r>
-        <w:rPr>
-          <w:rFonts w:ascii="Lucida Sans" w:hAnsi="Lucida Sans"/>
-        </w:rPr>
-        <w:t>. Filmtabletten.</w:t>
+      <w:r>
+        <w:rPr>
+          <w:rFonts w:ascii="Lucida Sans" w:hAnsi="Lucida Sans"/>
+        </w:rPr>
+        <w:t>Daf. Filmtabletten.</w:t>
       </w:r>
     </w:p>
     <w:p>
@@ -380,35 +314,7 @@
         <w:rPr>
           <w:rFonts w:ascii="Lucida Sans" w:hAnsi="Lucida Sans"/>
         </w:rPr>
-        <w:t xml:space="preserve">Methode </w:t>
-      </w:r>
-      <w:proofErr w:type="spellStart"/>
-      <w:r>
-        <w:rPr>
-          <w:rFonts w:ascii="Lucida Sans" w:hAnsi="Lucida Sans"/>
-        </w:rPr>
-        <w:t>of</w:t>
-      </w:r>
-      <w:proofErr w:type="spellEnd"/>
-      <w:r>
-        <w:rPr>
-          <w:rFonts w:ascii="Lucida Sans" w:hAnsi="Lucida Sans"/>
-        </w:rPr>
-        <w:t xml:space="preserve"> </w:t>
-      </w:r>
-      <w:proofErr w:type="spellStart"/>
-      <w:r>
-        <w:rPr>
-          <w:rFonts w:ascii="Lucida Sans" w:hAnsi="Lucida Sans"/>
-        </w:rPr>
-        <w:t>ap</w:t>
-      </w:r>
-      <w:proofErr w:type="spellEnd"/>
-      <w:r>
-        <w:rPr>
-          <w:rFonts w:ascii="Lucida Sans" w:hAnsi="Lucida Sans"/>
-        </w:rPr>
-        <w:t xml:space="preserve">. </w:t>
+        <w:t xml:space="preserve">Methode of ap. </w:t>
       </w:r>
       <w:r>
         <w:rPr>
@@ -450,95 +356,25 @@
         <w:rPr>
           <w:rFonts w:ascii="Lucida Sans" w:hAnsi="Lucida Sans"/>
         </w:rPr>
-        <w:t xml:space="preserve">meldung: </w:t>
-      </w:r>
-      <w:proofErr w:type="spellStart"/>
-      <w:r>
-        <w:rPr>
-          <w:rFonts w:ascii="Lucida Sans" w:hAnsi="Lucida Sans"/>
-        </w:rPr>
-        <w:t>you</w:t>
-      </w:r>
-      <w:proofErr w:type="spellEnd"/>
-      <w:r>
-        <w:rPr>
-          <w:rFonts w:ascii="Lucida Sans" w:hAnsi="Lucida Sans"/>
-        </w:rPr>
-        <w:t xml:space="preserve"> must </w:t>
-      </w:r>
-      <w:proofErr w:type="spellStart"/>
-      <w:r>
-        <w:rPr>
-          <w:rFonts w:ascii="Lucida Sans" w:hAnsi="Lucida Sans"/>
-        </w:rPr>
-        <w:t>select</w:t>
-      </w:r>
-      <w:proofErr w:type="spellEnd"/>
-      <w:r>
-        <w:rPr>
-          <w:rFonts w:ascii="Lucida Sans" w:hAnsi="Lucida Sans"/>
-        </w:rPr>
-        <w:t xml:space="preserve"> a </w:t>
-      </w:r>
-      <w:proofErr w:type="spellStart"/>
-      <w:r>
-        <w:rPr>
-          <w:rFonts w:ascii="Lucida Sans" w:hAnsi="Lucida Sans"/>
-        </w:rPr>
-        <w:t>way</w:t>
-      </w:r>
-      <w:proofErr w:type="spellEnd"/>
-      <w:r>
-        <w:rPr>
-          <w:rFonts w:ascii="Lucida Sans" w:hAnsi="Lucida Sans"/>
-        </w:rPr>
-        <w:t>)</w:t>
-      </w:r>
-    </w:p>
-    <w:p>
-      <w:pPr>
-        <w:pStyle w:val="Listenabsatz"/>
-        <w:numPr>
-          <w:ilvl w:val="1"/>
-          <w:numId w:val="1"/>
-        </w:numPr>
-        <w:rPr>
-          <w:rFonts w:ascii="Lucida Sans" w:hAnsi="Lucida Sans"/>
-        </w:rPr>
-      </w:pPr>
-      <w:r>
-        <w:rPr>
-          <w:rFonts w:ascii="Lucida Sans" w:hAnsi="Lucida Sans"/>
-        </w:rPr>
-        <w:t xml:space="preserve">Auswählen: Way </w:t>
-      </w:r>
-      <w:proofErr w:type="spellStart"/>
-      <w:r>
-        <w:rPr>
-          <w:rFonts w:ascii="Lucida Sans" w:hAnsi="Lucida Sans"/>
-        </w:rPr>
-        <w:t>of</w:t>
-      </w:r>
-      <w:proofErr w:type="spellEnd"/>
-      <w:r>
-        <w:rPr>
-          <w:rFonts w:ascii="Lucida Sans" w:hAnsi="Lucida Sans"/>
-        </w:rPr>
-        <w:t xml:space="preserve"> </w:t>
-      </w:r>
-      <w:proofErr w:type="spellStart"/>
-      <w:r>
-        <w:rPr>
-          <w:rFonts w:ascii="Lucida Sans" w:hAnsi="Lucida Sans"/>
-        </w:rPr>
-        <w:t>Appl</w:t>
-      </w:r>
-      <w:proofErr w:type="spellEnd"/>
-      <w:r>
-        <w:rPr>
-          <w:rFonts w:ascii="Lucida Sans" w:hAnsi="Lucida Sans"/>
-        </w:rPr>
-        <w:t xml:space="preserve">. “Oral” </w:t>
+        <w:t>meldung: you must select a way)</w:t>
+      </w:r>
+    </w:p>
+    <w:p>
+      <w:pPr>
+        <w:pStyle w:val="Listenabsatz"/>
+        <w:numPr>
+          <w:ilvl w:val="1"/>
+          <w:numId w:val="1"/>
+        </w:numPr>
+        <w:rPr>
+          <w:rFonts w:ascii="Lucida Sans" w:hAnsi="Lucida Sans"/>
+        </w:rPr>
+      </w:pPr>
+      <w:r>
+        <w:rPr>
+          <w:rFonts w:ascii="Lucida Sans" w:hAnsi="Lucida Sans"/>
+        </w:rPr>
+        <w:t xml:space="preserve">Auswählen: Way of Appl. “Oral” </w:t>
       </w:r>
     </w:p>
     <w:p>
@@ -582,19 +418,11 @@
           <w:rFonts w:ascii="Lucida Sans" w:hAnsi="Lucida Sans"/>
         </w:rPr>
       </w:pPr>
-      <w:proofErr w:type="spellStart"/>
-      <w:r>
-        <w:rPr>
-          <w:rFonts w:ascii="Lucida Sans" w:hAnsi="Lucida Sans"/>
-        </w:rPr>
-        <w:t>Enddate</w:t>
-      </w:r>
-      <w:proofErr w:type="spellEnd"/>
-      <w:r>
-        <w:rPr>
-          <w:rFonts w:ascii="Lucida Sans" w:hAnsi="Lucida Sans"/>
-        </w:rPr>
-        <w:t xml:space="preserve">   29.1.16 </w:t>
+      <w:r>
+        <w:rPr>
+          <w:rFonts w:ascii="Lucida Sans" w:hAnsi="Lucida Sans"/>
+        </w:rPr>
+        <w:t xml:space="preserve">Enddate   29.1.16 </w:t>
       </w:r>
       <w:r>
         <w:rPr>
@@ -735,6 +563,207 @@
     <w:p>
       <w:pPr>
         <w:pStyle w:val="Listenabsatz"/>
+        <w:numPr>
+          <w:ilvl w:val="0"/>
+          <w:numId w:val="1"/>
+        </w:numPr>
+        <w:rPr>
+          <w:rFonts w:ascii="Lucida Sans" w:hAnsi="Lucida Sans"/>
+        </w:rPr>
+      </w:pPr>
+      <w:r>
+        <w:rPr>
+          <w:rFonts w:ascii="Lucida Sans" w:hAnsi="Lucida Sans"/>
+        </w:rPr>
+        <w:t>Editieren eine  Medikation</w:t>
+      </w:r>
+    </w:p>
+    <w:p>
+      <w:pPr>
+        <w:pStyle w:val="Listenabsatz"/>
+        <w:numPr>
+          <w:ilvl w:val="1"/>
+          <w:numId w:val="1"/>
+        </w:numPr>
+        <w:rPr>
+          <w:rFonts w:ascii="Lucida Sans" w:hAnsi="Lucida Sans"/>
+        </w:rPr>
+      </w:pPr>
+      <w:r>
+        <w:rPr>
+          <w:rFonts w:ascii="Lucida Sans" w:hAnsi="Lucida Sans"/>
+        </w:rPr>
+        <w:t>Medikament, welches zuvor erstellt wurde auswählen</w:t>
+      </w:r>
+    </w:p>
+    <w:p>
+      <w:pPr>
+        <w:pStyle w:val="Listenabsatz"/>
+        <w:numPr>
+          <w:ilvl w:val="1"/>
+          <w:numId w:val="1"/>
+        </w:numPr>
+        <w:rPr>
+          <w:rFonts w:ascii="Lucida Sans" w:hAnsi="Lucida Sans"/>
+        </w:rPr>
+      </w:pPr>
+      <w:r>
+        <w:rPr>
+          <w:rFonts w:ascii="Lucida Sans" w:hAnsi="Lucida Sans"/>
+        </w:rPr>
+        <w:t xml:space="preserve">Edit </w:t>
+      </w:r>
+      <w:r>
+        <w:rPr>
+          <w:rFonts w:ascii="Lucida Sans" w:hAnsi="Lucida Sans"/>
+        </w:rPr>
+        <w:t>Button dr</w:t>
+      </w:r>
+      <w:r>
+        <w:rPr>
+          <w:rFonts w:ascii="Lucida Sans" w:hAnsi="Lucida Sans"/>
+        </w:rPr>
+        <w:t>ücken</w:t>
+      </w:r>
+    </w:p>
+    <w:p>
+      <w:pPr>
+        <w:pStyle w:val="Listenabsatz"/>
+        <w:numPr>
+          <w:ilvl w:val="1"/>
+          <w:numId w:val="1"/>
+        </w:numPr>
+        <w:rPr>
+          <w:rFonts w:ascii="Lucida Sans" w:hAnsi="Lucida Sans"/>
+        </w:rPr>
+      </w:pPr>
+      <w:r>
+        <w:rPr>
+          <w:rFonts w:ascii="Lucida Sans" w:hAnsi="Lucida Sans"/>
+        </w:rPr>
+        <w:t>Übersicht erklä</w:t>
+      </w:r>
+      <w:r>
+        <w:rPr>
+          <w:rFonts w:ascii="Lucida Sans" w:hAnsi="Lucida Sans"/>
+        </w:rPr>
+        <w:t>r</w:t>
+      </w:r>
+      <w:r>
+        <w:rPr>
+          <w:rFonts w:ascii="Lucida Sans" w:hAnsi="Lucida Sans"/>
+        </w:rPr>
+        <w:t>e</w:t>
+      </w:r>
+      <w:r>
+        <w:rPr>
+          <w:rFonts w:ascii="Lucida Sans" w:hAnsi="Lucida Sans"/>
+        </w:rPr>
+        <w:t>n und zeigen</w:t>
+      </w:r>
+    </w:p>
+    <w:p>
+      <w:pPr>
+        <w:pStyle w:val="Listenabsatz"/>
+        <w:numPr>
+          <w:ilvl w:val="1"/>
+          <w:numId w:val="1"/>
+        </w:numPr>
+        <w:rPr>
+          <w:rFonts w:ascii="Lucida Sans" w:hAnsi="Lucida Sans"/>
+        </w:rPr>
+      </w:pPr>
+      <w:r>
+        <w:rPr>
+          <w:rFonts w:ascii="Lucida Sans" w:hAnsi="Lucida Sans"/>
+        </w:rPr>
+        <w:t>Hinweis, dass der Medikamentenname nicht geändert werden kann</w:t>
+      </w:r>
+    </w:p>
+    <w:p>
+      <w:pPr>
+        <w:pStyle w:val="Listenabsatz"/>
+        <w:numPr>
+          <w:ilvl w:val="1"/>
+          <w:numId w:val="1"/>
+        </w:numPr>
+        <w:rPr>
+          <w:rFonts w:ascii="Lucida Sans" w:hAnsi="Lucida Sans"/>
+        </w:rPr>
+      </w:pPr>
+      <w:r>
+        <w:rPr>
+          <w:rFonts w:ascii="Lucida Sans" w:hAnsi="Lucida Sans"/>
+        </w:rPr>
+        <w:t>Reserve Medi</w:t>
+      </w:r>
+      <w:r>
+        <w:rPr>
+          <w:rFonts w:ascii="Lucida Sans" w:hAnsi="Lucida Sans"/>
+        </w:rPr>
+        <w:t>kament</w:t>
+      </w:r>
+      <w:r>
+        <w:rPr>
+          <w:rFonts w:ascii="Lucida Sans" w:hAnsi="Lucida Sans"/>
+        </w:rPr>
+        <w:t xml:space="preserve"> setzten</w:t>
+      </w:r>
+    </w:p>
+    <w:p>
+      <w:pPr>
+        <w:pStyle w:val="Listenabsatz"/>
+        <w:numPr>
+          <w:ilvl w:val="1"/>
+          <w:numId w:val="1"/>
+        </w:numPr>
+        <w:rPr>
+          <w:rFonts w:ascii="Lucida Sans" w:hAnsi="Lucida Sans"/>
+        </w:rPr>
+      </w:pPr>
+      <w:r>
+        <w:rPr>
+          <w:rFonts w:ascii="Lucida Sans" w:hAnsi="Lucida Sans"/>
+          <w:color w:val="FF0000"/>
+        </w:rPr>
+        <w:t>Ze</w:t>
+      </w:r>
+      <w:r>
+        <w:rPr>
+          <w:rFonts w:ascii="Lucida Sans" w:hAnsi="Lucida Sans"/>
+          <w:color w:val="FF0000"/>
+        </w:rPr>
+        <w:t>i</w:t>
+      </w:r>
+      <w:r>
+        <w:rPr>
+          <w:rFonts w:ascii="Lucida Sans" w:hAnsi="Lucida Sans"/>
+          <w:color w:val="FF0000"/>
+        </w:rPr>
+        <w:t>tschema ändern</w:t>
+      </w:r>
+    </w:p>
+    <w:p>
+      <w:pPr>
+        <w:pStyle w:val="Listenabsatz"/>
+        <w:numPr>
+          <w:ilvl w:val="1"/>
+          <w:numId w:val="1"/>
+        </w:numPr>
+        <w:rPr>
+          <w:rFonts w:ascii="Lucida Sans" w:hAnsi="Lucida Sans"/>
+        </w:rPr>
+      </w:pPr>
+      <w:r>
+        <w:rPr>
+          <w:rFonts w:ascii="Lucida Sans" w:hAnsi="Lucida Sans"/>
+        </w:rPr>
+        <w:t>Kommentar anpassen:“ Medikament vor den Malzeiten einnehmen“</w:t>
+      </w:r>
+    </w:p>
+    <w:p>
+      <w:pPr>
+        <w:pStyle w:val="Listenabsatz"/>
         <w:ind w:left="1440"/>
         <w:rPr>
           <w:rFonts w:ascii="Lucida Sans" w:hAnsi="Lucida Sans"/>
@@ -756,175 +785,79 @@
         <w:rPr>
           <w:rFonts w:ascii="Lucida Sans" w:hAnsi="Lucida Sans"/>
         </w:rPr>
-        <w:t xml:space="preserve">Editieren eine </w:t>
-      </w:r>
-      <w:r>
-        <w:rPr>
-          <w:rFonts w:ascii="Lucida Sans" w:hAnsi="Lucida Sans"/>
-        </w:rPr>
-        <w:t xml:space="preserve"> Medikation</w:t>
-      </w:r>
-    </w:p>
-    <w:p>
-      <w:pPr>
-        <w:pStyle w:val="Listenabsatz"/>
-        <w:numPr>
-          <w:ilvl w:val="1"/>
-          <w:numId w:val="1"/>
-        </w:numPr>
-        <w:rPr>
-          <w:rFonts w:ascii="Lucida Sans" w:hAnsi="Lucida Sans"/>
-        </w:rPr>
-      </w:pPr>
-      <w:r>
-        <w:rPr>
-          <w:rFonts w:ascii="Lucida Sans" w:hAnsi="Lucida Sans"/>
-        </w:rPr>
-        <w:t>Medikament, welches zuvor erstellt wurde auswählen</w:t>
-      </w:r>
-    </w:p>
-    <w:p>
-      <w:pPr>
-        <w:pStyle w:val="Listenabsatz"/>
-        <w:numPr>
-          <w:ilvl w:val="1"/>
-          <w:numId w:val="1"/>
-        </w:numPr>
-        <w:rPr>
-          <w:rFonts w:ascii="Lucida Sans" w:hAnsi="Lucida Sans"/>
-        </w:rPr>
-      </w:pPr>
-      <w:r>
-        <w:rPr>
-          <w:rFonts w:ascii="Lucida Sans" w:hAnsi="Lucida Sans"/>
-        </w:rPr>
-        <w:t xml:space="preserve">Edit </w:t>
-      </w:r>
-      <w:r>
-        <w:rPr>
-          <w:rFonts w:ascii="Lucida Sans" w:hAnsi="Lucida Sans"/>
-        </w:rPr>
-        <w:t>Button dr</w:t>
-      </w:r>
-      <w:r>
-        <w:rPr>
-          <w:rFonts w:ascii="Lucida Sans" w:hAnsi="Lucida Sans"/>
-        </w:rPr>
-        <w:t>ücken</w:t>
-      </w:r>
-    </w:p>
-    <w:p>
-      <w:pPr>
-        <w:pStyle w:val="Listenabsatz"/>
-        <w:numPr>
-          <w:ilvl w:val="1"/>
-          <w:numId w:val="1"/>
-        </w:numPr>
-        <w:rPr>
-          <w:rFonts w:ascii="Lucida Sans" w:hAnsi="Lucida Sans"/>
-        </w:rPr>
-      </w:pPr>
-      <w:r>
-        <w:rPr>
-          <w:rFonts w:ascii="Lucida Sans" w:hAnsi="Lucida Sans"/>
-        </w:rPr>
-        <w:t>Übersicht erklä</w:t>
-      </w:r>
-      <w:r>
-        <w:rPr>
-          <w:rFonts w:ascii="Lucida Sans" w:hAnsi="Lucida Sans"/>
-        </w:rPr>
-        <w:t>r</w:t>
-      </w:r>
-      <w:r>
-        <w:rPr>
-          <w:rFonts w:ascii="Lucida Sans" w:hAnsi="Lucida Sans"/>
-        </w:rPr>
-        <w:t>e</w:t>
-      </w:r>
-      <w:r>
-        <w:rPr>
-          <w:rFonts w:ascii="Lucida Sans" w:hAnsi="Lucida Sans"/>
-        </w:rPr>
-        <w:t>n und zeigen</w:t>
-      </w:r>
-    </w:p>
-    <w:p>
-      <w:pPr>
-        <w:pStyle w:val="Listenabsatz"/>
-        <w:numPr>
-          <w:ilvl w:val="1"/>
-          <w:numId w:val="1"/>
-        </w:numPr>
-        <w:rPr>
-          <w:rFonts w:ascii="Lucida Sans" w:hAnsi="Lucida Sans"/>
-        </w:rPr>
-      </w:pPr>
-      <w:r>
-        <w:rPr>
-          <w:rFonts w:ascii="Lucida Sans" w:hAnsi="Lucida Sans"/>
-        </w:rPr>
-        <w:t>Hinweis, dass der Medikamentenname nicht geändert werden kann</w:t>
-      </w:r>
-    </w:p>
-    <w:p>
-      <w:pPr>
-        <w:pStyle w:val="Listenabsatz"/>
-        <w:numPr>
-          <w:ilvl w:val="1"/>
-          <w:numId w:val="1"/>
-        </w:numPr>
-        <w:rPr>
-          <w:rFonts w:ascii="Lucida Sans" w:hAnsi="Lucida Sans"/>
-        </w:rPr>
-      </w:pPr>
-      <w:r>
-        <w:rPr>
-          <w:rFonts w:ascii="Lucida Sans" w:hAnsi="Lucida Sans"/>
-        </w:rPr>
-        <w:t>Reserve Medi</w:t>
-      </w:r>
-      <w:r>
-        <w:rPr>
-          <w:rFonts w:ascii="Lucida Sans" w:hAnsi="Lucida Sans"/>
-        </w:rPr>
-        <w:t>kament</w:t>
-      </w:r>
-      <w:r>
-        <w:rPr>
-          <w:rFonts w:ascii="Lucida Sans" w:hAnsi="Lucida Sans"/>
-        </w:rPr>
-        <w:t xml:space="preserve"> setzten</w:t>
-      </w:r>
-    </w:p>
-    <w:p>
-      <w:pPr>
-        <w:pStyle w:val="Listenabsatz"/>
-        <w:numPr>
-          <w:ilvl w:val="1"/>
-          <w:numId w:val="1"/>
-        </w:numPr>
-        <w:rPr>
-          <w:rFonts w:ascii="Lucida Sans" w:hAnsi="Lucida Sans"/>
-        </w:rPr>
-      </w:pPr>
-      <w:r>
-        <w:rPr>
-          <w:rFonts w:ascii="Lucida Sans" w:hAnsi="Lucida Sans"/>
-        </w:rPr>
-        <w:t>Ze</w:t>
-      </w:r>
-      <w:r>
-        <w:rPr>
-          <w:rFonts w:ascii="Lucida Sans" w:hAnsi="Lucida Sans"/>
-        </w:rPr>
-        <w:t>i</w:t>
-      </w:r>
-      <w:r>
-        <w:rPr>
-          <w:rFonts w:ascii="Lucida Sans" w:hAnsi="Lucida Sans"/>
-        </w:rPr>
-        <w:t>tsch</w:t>
+        <w:t>Lösen einer Medikation</w:t>
+      </w:r>
+    </w:p>
+    <w:p>
+      <w:pPr>
+        <w:pStyle w:val="Listenabsatz"/>
+        <w:numPr>
+          <w:ilvl w:val="1"/>
+          <w:numId w:val="1"/>
+        </w:numPr>
+        <w:rPr>
+          <w:rFonts w:ascii="Lucida Sans" w:hAnsi="Lucida Sans"/>
+        </w:rPr>
+      </w:pPr>
+      <w:r>
+        <w:rPr>
+          <w:rFonts w:ascii="Lucida Sans" w:hAnsi="Lucida Sans"/>
+        </w:rPr>
+        <w:t>Das editierte Medikament auswählen</w:t>
+      </w:r>
+    </w:p>
+    <w:p>
+      <w:pPr>
+        <w:pStyle w:val="Listenabsatz"/>
+        <w:numPr>
+          <w:ilvl w:val="1"/>
+          <w:numId w:val="1"/>
+        </w:numPr>
+        <w:rPr>
+          <w:rFonts w:ascii="Lucida Sans" w:hAnsi="Lucida Sans"/>
+        </w:rPr>
+      </w:pPr>
+      <w:r>
+        <w:rPr>
+          <w:rFonts w:ascii="Lucida Sans" w:hAnsi="Lucida Sans"/>
+        </w:rPr>
+        <w:t>Delete Button drücken</w:t>
+      </w:r>
+    </w:p>
+    <w:p>
+      <w:pPr>
+        <w:pStyle w:val="Listenabsatz"/>
+        <w:numPr>
+          <w:ilvl w:val="1"/>
+          <w:numId w:val="1"/>
+        </w:numPr>
+        <w:rPr>
+          <w:rFonts w:ascii="Lucida Sans" w:hAnsi="Lucida Sans"/>
+        </w:rPr>
+      </w:pPr>
+      <w:r>
+        <w:rPr>
+          <w:rFonts w:ascii="Lucida Sans" w:hAnsi="Lucida Sans"/>
+        </w:rPr>
+        <w:t>Das Medikament wird gelöscht und erscheint nicht mehr in der Liste</w:t>
+      </w:r>
+    </w:p>
+    <w:p>
+      <w:pPr>
+        <w:pStyle w:val="Listenabsatz"/>
+        <w:numPr>
+          <w:ilvl w:val="1"/>
+          <w:numId w:val="1"/>
+        </w:numPr>
+        <w:rPr>
+          <w:rFonts w:ascii="Lucida Sans" w:hAnsi="Lucida Sans"/>
+        </w:rPr>
+      </w:pPr>
+      <w:r>
+        <w:rPr>
+          <w:rFonts w:ascii="Lucida Sans" w:hAnsi="Lucida Sans"/>
+        </w:rPr>
+        <w:t>In der Datenbank wir der Status lediglich auf Delete gesetzt, damit für eine Spätere E</w:t>
       </w:r>
       <w:bookmarkStart w:id="0" w:name="_GoBack"/>
       <w:bookmarkEnd w:id="0"/>
@@ -932,25 +865,7 @@
         <w:rPr>
           <w:rFonts w:ascii="Lucida Sans" w:hAnsi="Lucida Sans"/>
         </w:rPr>
-        <w:t>ema ändern</w:t>
-      </w:r>
-    </w:p>
-    <w:p>
-      <w:pPr>
-        <w:pStyle w:val="Listenabsatz"/>
-        <w:numPr>
-          <w:ilvl w:val="1"/>
-          <w:numId w:val="1"/>
-        </w:numPr>
-        <w:rPr>
-          <w:rFonts w:ascii="Lucida Sans" w:hAnsi="Lucida Sans"/>
-        </w:rPr>
-      </w:pPr>
-      <w:r>
-        <w:rPr>
-          <w:rFonts w:ascii="Lucida Sans" w:hAnsi="Lucida Sans"/>
-        </w:rPr>
-        <w:t>Kommentar anpassen:“ Medikament vor den Malzeiten einnehmen“</w:t>
+        <w:t>ntwicklung die Historie ausgewertet werden kann der Medikamente..</w:t>
       </w:r>
     </w:p>
     <w:p>
@@ -973,8 +888,8 @@
 </file>
 
 <file path=word/numbering.xml><?xml version="1.0" encoding="utf-8"?>
-<w:numbering xmlns:wpc="http://schemas.microsoft.com/office/word/2010/wordprocessingCanvas" xmlns:mc="http://schemas.openxmlformats.org/markup-compatibility/2006" xmlns:o="urn:schemas-microsoft-com:office:office" xmlns:r="http://schemas.openxmlformats.org/officeDocument/2006/relationships" xmlns:m="http://schemas.openxmlformats.org/officeDocument/2006/math" xmlns:v="urn:schemas-microsoft-com:vml" xmlns:wp14="http://schemas.microsoft.com/office/word/2010/wordprocessingDrawing" xmlns:wp="http://schemas.openxmlformats.org/drawingml/2006/wordprocessingDrawing" xmlns:w10="urn:schemas-microsoft-com:office:word" xmlns:w="http://schemas.openxmlformats.org/wordprocessingml/2006/main" xmlns:w14="http://schemas.microsoft.com/office/word/2010/wordml" xmlns:w15="http://schemas.microsoft.com/office/word/2012/wordml" xmlns:wpg="http://schemas.microsoft.com/office/word/2010/wordprocessingGroup" xmlns:wpi="http://schemas.microsoft.com/office/word/2010/wordprocessingInk" xmlns:wne="http://schemas.microsoft.com/office/word/2006/wordml" xmlns:wps="http://schemas.microsoft.com/office/word/2010/wordprocessingShape" mc:Ignorable="w14 w15 wp14">
-  <w:abstractNum w:abstractNumId="0" w15:restartNumberingAfterBreak="0">
+<w:numbering xmlns:wpc="http://schemas.microsoft.com/office/word/2010/wordprocessingCanvas" xmlns:mo="http://schemas.microsoft.com/office/mac/office/2008/main" xmlns:mc="http://schemas.openxmlformats.org/markup-compatibility/2006" xmlns:mv="urn:schemas-microsoft-com:mac:vml" xmlns:o="urn:schemas-microsoft-com:office:office" xmlns:r="http://schemas.openxmlformats.org/officeDocument/2006/relationships" xmlns:m="http://schemas.openxmlformats.org/officeDocument/2006/math" xmlns:v="urn:schemas-microsoft-com:vml" xmlns:wp14="http://schemas.microsoft.com/office/word/2010/wordprocessingDrawing" xmlns:wp="http://schemas.openxmlformats.org/drawingml/2006/wordprocessingDrawing" xmlns:w10="urn:schemas-microsoft-com:office:word" xmlns:w="http://schemas.openxmlformats.org/wordprocessingml/2006/main" xmlns:w14="http://schemas.microsoft.com/office/word/2010/wordml" xmlns:w15="http://schemas.microsoft.com/office/word/2012/wordml" xmlns:wpg="http://schemas.microsoft.com/office/word/2010/wordprocessingGroup" xmlns:wpi="http://schemas.microsoft.com/office/word/2010/wordprocessingInk" xmlns:wne="http://schemas.microsoft.com/office/word/2006/wordml" xmlns:wps="http://schemas.microsoft.com/office/word/2010/wordprocessingShape" mc:Ignorable="w14 w15 wp14">
+  <w:abstractNum w:abstractNumId="0">
     <w:nsid w:val="334D49E0"/>
     <w:multiLevelType w:val="hybridMultilevel"/>
     <w:tmpl w:val="B46C3A3C"/>
@@ -1060,7 +975,7 @@
       </w:pPr>
     </w:lvl>
   </w:abstractNum>
-  <w:abstractNum w:abstractNumId="1" w15:restartNumberingAfterBreak="0">
+  <w:abstractNum w:abstractNumId="1">
     <w:nsid w:val="3EB30944"/>
     <w:multiLevelType w:val="hybridMultilevel"/>
     <w:tmpl w:val="7F9CF784"/>
@@ -1175,7 +1090,7 @@
       </w:pPr>
     </w:pPrDefault>
   </w:docDefaults>
-  <w:latentStyles w:defLockedState="0" w:defUIPriority="99" w:defSemiHidden="0" w:defUnhideWhenUsed="0" w:defQFormat="0" w:count="371">
+  <w:latentStyles w:defLockedState="0" w:defUIPriority="99" w:defSemiHidden="0" w:defUnhideWhenUsed="0" w:defQFormat="0" w:count="380">
     <w:lsdException w:name="Normal" w:uiPriority="0" w:qFormat="1"/>
     <w:lsdException w:name="heading 1" w:uiPriority="9" w:qFormat="1"/>
     <w:lsdException w:name="heading 2" w:semiHidden="1" w:uiPriority="9" w:unhideWhenUsed="1" w:qFormat="1"/>

</xml_diff>